<commit_message>
added class diagram in the repository
</commit_message>
<xml_diff>
--- a/Examples/Data/Source/Word Templates/Single Row.docx
+++ b/Examples/Data/Source/Word Templates/Single Row.docx
@@ -9,8 +9,8 @@
         <w:tblLook w:val="04A0" w:firstRow="1" w:lastRow="0" w:firstColumn="1" w:lastColumn="0" w:noHBand="0" w:noVBand="1"/>
       </w:tblPr>
       <w:tblGrid>
-        <w:gridCol w:w="2475"/>
-        <w:gridCol w:w="6880"/>
+        <w:gridCol w:w="2400"/>
+        <w:gridCol w:w="6955"/>
       </w:tblGrid>
       <w:tr>
         <w:tc>
@@ -90,23 +90,8 @@
                                     <w:rPr>
                                       <w:lang w:val="en-US"/>
                                     </w:rPr>
-                                    <w:t>&lt;&lt;</w:t>
+                                    <w:t>&lt;&lt;image [</w:t>
                                   </w:r>
-                                  <w:proofErr w:type="gramStart"/>
-                                  <w:r>
-                                    <w:rPr>
-                                      <w:lang w:val="en-US"/>
-                                    </w:rPr>
-                                    <w:t>image</w:t>
-                                  </w:r>
-                                  <w:proofErr w:type="gramEnd"/>
-                                  <w:r>
-                                    <w:rPr>
-                                      <w:lang w:val="en-US"/>
-                                    </w:rPr>
-                                    <w:t xml:space="preserve"> [</w:t>
-                                  </w:r>
-                                  <w:proofErr w:type="spellStart"/>
                                   <w:r>
                                     <w:rPr>
                                       <w:lang w:val="en-US"/>
@@ -126,7 +111,6 @@
                                     </w:rPr>
                                     <w:t>Photo</w:t>
                                   </w:r>
-                                  <w:proofErr w:type="spellEnd"/>
                                   <w:r>
                                     <w:rPr>
                                       <w:lang w:val="en-US"/>
@@ -242,8 +226,8 @@
               <w:tblLook w:val="04A0" w:firstRow="1" w:lastRow="0" w:firstColumn="1" w:lastColumn="0" w:noHBand="0" w:noVBand="1"/>
             </w:tblPr>
             <w:tblGrid>
-              <w:gridCol w:w="1076"/>
-              <w:gridCol w:w="5588"/>
+              <w:gridCol w:w="1330"/>
+              <w:gridCol w:w="5409"/>
             </w:tblGrid>
             <w:tr>
               <w:trPr>
@@ -307,7 +291,6 @@
                     </w:rPr>
                     <w:t>&lt;&lt;[</w:t>
                   </w:r>
-                  <w:proofErr w:type="spellStart"/>
                   <w:r>
                     <w:rPr>
                       <w:sz w:val="32"/>
@@ -341,7 +324,6 @@
                     </w:rPr>
                     <w:t>Name</w:t>
                   </w:r>
-                  <w:proofErr w:type="spellEnd"/>
                   <w:r>
                     <w:rPr>
                       <w:sz w:val="32"/>
@@ -380,8 +362,10 @@
                       <w:szCs w:val="32"/>
                       <w:lang w:val="en-US"/>
                     </w:rPr>
-                    <w:t>Age</w:t>
-                  </w:r>
+                    <w:t>Contact Number</w:t>
+                  </w:r>
+                  <w:bookmarkStart w:id="0" w:name="_GoBack"/>
+                  <w:bookmarkEnd w:id="0"/>
                   <w:r>
                     <w:rPr>
                       <w:sz w:val="32"/>
@@ -417,7 +401,6 @@
                     </w:rPr>
                     <w:t>&lt;&lt;[</w:t>
                   </w:r>
-                  <w:proofErr w:type="spellStart"/>
                   <w:r>
                     <w:rPr>
                       <w:sz w:val="32"/>
@@ -442,7 +425,6 @@
                     </w:rPr>
                     <w:t>CustomerContactNumber</w:t>
                   </w:r>
-                  <w:proofErr w:type="spellEnd"/>
                   <w:r>
                     <w:rPr>
                       <w:sz w:val="32"/>
@@ -465,10 +447,7 @@
         </w:tc>
       </w:tr>
     </w:tbl>
-    <w:p>
-      <w:bookmarkStart w:id="0" w:name="_GoBack"/>
-      <w:bookmarkEnd w:id="0"/>
-    </w:p>
+    <w:p/>
     <w:sectPr>
       <w:pgSz w:w="11906" w:h="16838"/>
       <w:pgMar w:top="1134" w:right="850" w:bottom="1134" w:left="1701" w:header="708" w:footer="708" w:gutter="0"/>

</xml_diff>